<commit_message>
Update AWS DNA Microservice_on_AWS HOL word file
add "cdk bootstrap"
</commit_message>
<xml_diff>
--- a/AWS DNA Microservice_on_AWS HOL.docx
+++ b/AWS DNA Microservice_on_AWS HOL.docx
@@ -164,15 +164,13 @@
     <w:p>
       <w:pPr>
         <w:rPr>
-          <w:rFonts w:hint="eastAsia"/>
-          <w:lang w:val="en-US"/>
-        </w:rPr>
-      </w:pPr>
-    </w:p>
-    <w:p>
-      <w:pPr>
-        <w:rPr>
-          <w:rFonts w:hint="eastAsia"/>
+          <w:lang w:val="en-US"/>
+        </w:rPr>
+      </w:pPr>
+    </w:p>
+    <w:p>
+      <w:pPr>
+        <w:rPr>
           <w:lang w:val="en-US"/>
         </w:rPr>
       </w:pPr>
@@ -240,6 +238,7 @@
       </w:pPr>
       <w:r>
         <w:rPr>
+          <w:noProof/>
           <w:lang w:val="en-US"/>
         </w:rPr>
         <w:drawing>
@@ -367,6 +366,7 @@
       </w:r>
       <w:r>
         <w:rPr>
+          <w:noProof/>
           <w:lang w:val="en-US"/>
         </w:rPr>
         <w:drawing>
@@ -416,7 +416,6 @@
     <w:p>
       <w:pPr>
         <w:rPr>
-          <w:rFonts w:hint="eastAsia"/>
           <w:lang w:val="en-US"/>
         </w:rPr>
       </w:pPr>
@@ -659,6 +658,7 @@
       </w:pPr>
       <w:r>
         <w:rPr>
+          <w:noProof/>
           <w:lang w:val="en-US"/>
         </w:rPr>
         <w:drawing>
@@ -927,6 +927,7 @@
       </w:pPr>
       <w:r>
         <w:rPr>
+          <w:noProof/>
           <w:lang w:val="en-US"/>
         </w:rPr>
         <w:drawing>
@@ -1167,6 +1168,27 @@
         <w:rPr>
           <w:lang w:val="en-US"/>
         </w:rPr>
+        <w:t xml:space="preserve"> bootstrap</w:t>
+      </w:r>
+    </w:p>
+    <w:p>
+      <w:pPr>
+        <w:rPr>
+          <w:lang w:val="en-US"/>
+        </w:rPr>
+      </w:pPr>
+      <w:proofErr w:type="spellStart"/>
+      <w:r>
+        <w:rPr>
+          <w:lang w:val="en-US"/>
+        </w:rPr>
+        <w:t>cdk</w:t>
+      </w:r>
+      <w:proofErr w:type="spellEnd"/>
+      <w:r>
+        <w:rPr>
+          <w:lang w:val="en-US"/>
+        </w:rPr>
         <w:t xml:space="preserve"> deploy</w:t>
       </w:r>
     </w:p>
@@ -1178,6 +1200,7 @@
       </w:pPr>
       <w:r>
         <w:rPr>
+          <w:noProof/>
           <w:lang w:val="en-US"/>
         </w:rPr>
         <w:drawing>
@@ -1370,6 +1393,7 @@
       </w:pPr>
       <w:r>
         <w:rPr>
+          <w:noProof/>
           <w:lang w:val="en-US"/>
         </w:rPr>
         <w:lastRenderedPageBreak/>
@@ -1413,7 +1437,6 @@
     <w:p>
       <w:pPr>
         <w:rPr>
-          <w:rFonts w:hint="eastAsia"/>
           <w:lang w:val="en-US"/>
         </w:rPr>
       </w:pPr>
@@ -1612,12 +1635,12 @@
     <w:p>
       <w:pPr>
         <w:rPr>
-          <w:rFonts w:hint="eastAsia"/>
-          <w:lang w:val="en-US"/>
-        </w:rPr>
-      </w:pPr>
-      <w:r>
-        <w:rPr>
+          <w:lang w:val="en-US"/>
+        </w:rPr>
+      </w:pPr>
+      <w:r>
+        <w:rPr>
+          <w:noProof/>
           <w:lang w:val="en-US"/>
         </w:rPr>
         <w:drawing>
@@ -1948,7 +1971,6 @@
     <w:p>
       <w:pPr>
         <w:rPr>
-          <w:rFonts w:hint="eastAsia"/>
           <w:lang w:val="en-US"/>
         </w:rPr>
       </w:pPr>
@@ -1975,6 +1997,7 @@
       </w:pPr>
       <w:r>
         <w:rPr>
+          <w:noProof/>
           <w:lang w:val="en-US"/>
         </w:rPr>
         <w:drawing>
@@ -2024,7 +2047,6 @@
     <w:p>
       <w:pPr>
         <w:rPr>
-          <w:rFonts w:hint="eastAsia"/>
           <w:lang w:val="en-US"/>
         </w:rPr>
       </w:pPr>
@@ -2526,6 +2548,7 @@
       </w:pPr>
       <w:r>
         <w:rPr>
+          <w:noProof/>
           <w:lang w:val="en-US"/>
         </w:rPr>
         <w:lastRenderedPageBreak/>
@@ -2576,7 +2599,6 @@
     <w:p>
       <w:pPr>
         <w:rPr>
-          <w:rFonts w:hint="eastAsia"/>
           <w:lang w:val="en-US"/>
         </w:rPr>
       </w:pPr>
@@ -2741,6 +2763,7 @@
       </w:pPr>
       <w:r>
         <w:rPr>
+          <w:noProof/>
           <w:lang w:val="en-US"/>
         </w:rPr>
         <w:drawing>
@@ -2967,7 +2990,6 @@
     <w:p>
       <w:pPr>
         <w:rPr>
-          <w:rFonts w:hint="eastAsia"/>
           <w:lang w:val="en-US"/>
         </w:rPr>
       </w:pPr>
@@ -2999,6 +3021,7 @@
       </w:pPr>
       <w:r>
         <w:rPr>
+          <w:noProof/>
           <w:lang w:val="en-US"/>
         </w:rPr>
         <w:drawing>
@@ -3097,13 +3120,7 @@
         <w:rPr>
           <w:lang w:val="en-US"/>
         </w:rPr>
-        <w:t xml:space="preserve"> </w:t>
-      </w:r>
-      <w:r>
-        <w:rPr>
-          <w:lang w:val="en-US"/>
-        </w:rPr>
-        <w:t xml:space="preserve">“4_install_redis-cart.sh” </w:t>
+        <w:t xml:space="preserve"> “4_install_redis-cart.sh” </w:t>
       </w:r>
       <w:r>
         <w:rPr>
@@ -3148,6 +3165,7 @@
       </w:pPr>
       <w:r>
         <w:rPr>
+          <w:noProof/>
           <w:lang w:val="en-US"/>
         </w:rPr>
         <w:drawing>
@@ -3312,6 +3330,7 @@
       </w:pPr>
       <w:r>
         <w:rPr>
+          <w:noProof/>
           <w:lang w:val="en-US"/>
         </w:rPr>
         <w:drawing>
@@ -3493,7 +3512,6 @@
     <w:p>
       <w:pPr>
         <w:rPr>
-          <w:rFonts w:hint="eastAsia"/>
           <w:lang w:val="en-US"/>
         </w:rPr>
       </w:pPr>
@@ -3520,6 +3538,7 @@
       </w:pPr>
       <w:r>
         <w:rPr>
+          <w:noProof/>
           <w:lang w:val="en-US"/>
         </w:rPr>
         <w:drawing>
@@ -3673,12 +3692,12 @@
     <w:p>
       <w:pPr>
         <w:rPr>
-          <w:rFonts w:hint="eastAsia"/>
-          <w:lang w:val="en-US"/>
-        </w:rPr>
-      </w:pPr>
-      <w:r>
-        <w:rPr>
+          <w:lang w:val="en-US"/>
+        </w:rPr>
+      </w:pPr>
+      <w:r>
+        <w:rPr>
+          <w:noProof/>
           <w:lang w:val="en-US"/>
         </w:rPr>
         <w:drawing>
@@ -3907,6 +3926,7 @@
       </w:pPr>
       <w:r>
         <w:rPr>
+          <w:noProof/>
           <w:lang w:val="en-US"/>
         </w:rPr>
         <w:drawing>
@@ -4061,7 +4081,6 @@
     <w:p>
       <w:pPr>
         <w:rPr>
-          <w:rFonts w:hint="eastAsia"/>
           <w:lang w:val="en-US"/>
         </w:rPr>
       </w:pPr>
@@ -4086,6 +4105,7 @@
       </w:pPr>
       <w:r>
         <w:rPr>
+          <w:noProof/>
           <w:lang w:val="en-US"/>
         </w:rPr>
         <w:drawing>
@@ -4135,7 +4155,6 @@
     <w:p>
       <w:pPr>
         <w:rPr>
-          <w:rFonts w:hint="eastAsia"/>
           <w:lang w:val="en-US"/>
         </w:rPr>
       </w:pPr>
@@ -4347,6 +4366,7 @@
       </w:pPr>
       <w:r>
         <w:rPr>
+          <w:noProof/>
           <w:lang w:val="en-US"/>
         </w:rPr>
         <w:drawing>
@@ -4396,7 +4416,6 @@
     <w:p>
       <w:pPr>
         <w:rPr>
-          <w:rFonts w:hint="eastAsia"/>
           <w:lang w:val="en-US"/>
         </w:rPr>
       </w:pPr>
@@ -4665,6 +4684,7 @@
       </w:pPr>
       <w:r>
         <w:rPr>
+          <w:noProof/>
           <w:lang w:val="en-US"/>
         </w:rPr>
         <w:drawing>
@@ -4728,7 +4748,6 @@
     <w:p>
       <w:pPr>
         <w:rPr>
-          <w:rFonts w:hint="eastAsia"/>
           <w:b/>
           <w:bCs/>
           <w:lang w:val="en-US"/>
@@ -4913,6 +4932,7 @@
       </w:pPr>
       <w:r>
         <w:rPr>
+          <w:noProof/>
           <w:lang w:val="en-US"/>
         </w:rPr>
         <w:drawing>
@@ -5083,6 +5103,7 @@
       </w:pPr>
       <w:r>
         <w:rPr>
+          <w:noProof/>
           <w:lang w:val="en-US"/>
         </w:rPr>
         <w:drawing>
@@ -5132,7 +5153,6 @@
     <w:p>
       <w:pPr>
         <w:rPr>
-          <w:rFonts w:hint="eastAsia"/>
           <w:u w:val="single"/>
           <w:lang w:val="en-US"/>
         </w:rPr>
@@ -5290,6 +5310,7 @@
       </w:pPr>
       <w:r>
         <w:rPr>
+          <w:noProof/>
           <w:lang w:val="en-US"/>
         </w:rPr>
         <w:drawing>
@@ -5450,12 +5471,12 @@
     <w:p>
       <w:pPr>
         <w:rPr>
-          <w:rFonts w:hint="eastAsia"/>
-          <w:lang w:val="en-US"/>
-        </w:rPr>
-      </w:pPr>
-      <w:r>
-        <w:rPr>
+          <w:lang w:val="en-US"/>
+        </w:rPr>
+      </w:pPr>
+      <w:r>
+        <w:rPr>
+          <w:noProof/>
           <w:lang w:val="en-US"/>
         </w:rPr>
         <w:drawing>

</xml_diff>